<commit_message>
Change the Smart rules
</commit_message>
<xml_diff>
--- a/Smart原则.docx
+++ b/Smart原则.docx
@@ -336,18 +336,7 @@
           <w:kern w:val="0"/>
           <w:szCs w:val="21"/>
         </w:rPr>
-        <w:t>无论是制定团队的</w:t>
-      </w:r>
-      <w:bookmarkStart w:id="0" w:name="_GoBack"/>
-      <w:bookmarkEnd w:id="0"/>
-      <w:r>
-        <w:rPr>
-          <w:rFonts w:ascii="Arial" w:eastAsia="宋体" w:hAnsi="Arial" w:cs="Arial"/>
-          <w:color w:val="333333"/>
-          <w:kern w:val="0"/>
-          <w:szCs w:val="21"/>
-        </w:rPr>
-        <w:t>工作目标还是员工的</w:t>
+        <w:t>无论是制定团队的工作目标还是员工的</w:t>
       </w:r>
       <w:hyperlink r:id="rId7" w:tgtFrame="_blank" w:history="1">
         <w:r>
@@ -378,7 +367,7 @@
         <w:ind w:firstLine="480"/>
         <w:jc w:val="left"/>
         <w:rPr>
-          <w:rFonts w:ascii="Arial" w:eastAsia="宋体" w:hAnsi="Arial" w:cs="Arial" w:hint="eastAsia"/>
+          <w:rFonts w:ascii="Arial" w:eastAsia="宋体" w:hAnsi="Arial" w:cs="Arial"/>
           <w:color w:val="333333"/>
           <w:kern w:val="0"/>
           <w:szCs w:val="21"/>
@@ -409,7 +398,16 @@
         <w:t>制定的过程也是自身能力不断增长的过程，经理必须和员工一起在不断制定高绩效目标的过程中共同提高绩效能力。</w:t>
       </w:r>
     </w:p>
-    <w:p/>
+    <w:p>
+      <w:r>
+        <w:rPr>
+          <w:rFonts w:hint="eastAsia"/>
+        </w:rPr>
+        <w:t>xiugai bai</w:t>
+      </w:r>
+      <w:bookmarkStart w:id="0" w:name="_GoBack"/>
+      <w:bookmarkEnd w:id="0"/>
+    </w:p>
     <w:sectPr>
       <w:pgSz w:w="11906" w:h="16838"/>
       <w:pgMar w:top="1440" w:right="1800" w:bottom="1440" w:left="1800" w:header="851" w:footer="992" w:gutter="0"/>

</xml_diff>